<commit_message>
couple updates from the past few weeks.
Including unity project showing orbiting!
</commit_message>
<xml_diff>
--- a/docs/ForceAndMotionReport.docx
+++ b/docs/ForceAndMotionReport.docx
@@ -3,6 +3,8 @@
 <w:document xmlns:wpc="http://schemas.microsoft.com/office/word/2010/wordprocessingCanvas" xmlns:mc="http://schemas.openxmlformats.org/markup-compatibility/2006" xmlns:o="urn:schemas-microsoft-com:office:office" xmlns:r="http://schemas.openxmlformats.org/officeDocument/2006/relationships" xmlns:m="http://schemas.openxmlformats.org/officeDocument/2006/math" xmlns:v="urn:schemas-microsoft-com:vml" xmlns:wp14="http://schemas.microsoft.com/office/word/2010/wordprocessingDrawing" xmlns:wp="http://schemas.openxmlformats.org/drawingml/2006/wordprocessingDrawing" xmlns:w10="urn:schemas-microsoft-com:office:word" xmlns:w="http://schemas.openxmlformats.org/wordprocessingml/2006/main" xmlns:w14="http://schemas.microsoft.com/office/word/2010/wordml" xmlns:w15="http://schemas.microsoft.com/office/word/2012/wordml" xmlns:wpg="http://schemas.microsoft.com/office/word/2010/wordprocessingGroup" xmlns:wpi="http://schemas.microsoft.com/office/word/2010/wordprocessingInk" xmlns:wne="http://schemas.microsoft.com/office/word/2006/wordml" xmlns:wps="http://schemas.microsoft.com/office/word/2010/wordprocessingShape" mc:Ignorable="w14 w15 wp14">
   <w:body>
     <w:p>
+      <w:bookmarkStart w:id="0" w:name="_GoBack"/>
+      <w:bookmarkEnd w:id="0"/>
       <w:r>
         <w:t>Andrew Seba</w:t>
       </w:r>
@@ -24,8 +26,6 @@
       <w:r>
         <w:t xml:space="preserve"> Motion Lab Report</w:t>
       </w:r>
-      <w:bookmarkStart w:id="0" w:name="_GoBack"/>
-      <w:bookmarkEnd w:id="0"/>
     </w:p>
     <w:p>
       <w:pPr>
@@ -174,10 +174,7 @@
         <w:t>For the rocket thrust the first couple seconds of the simulation the thrust was applied to the rocket as a vector with a mag, head and pitch.</w:t>
       </w:r>
       <w:r>
-        <w:t xml:space="preserve"> </w:t>
-      </w:r>
-      <w:r>
-        <w:t>After the thrust is no longer being applied the process is the same just without the thrust vector.</w:t>
+        <w:t xml:space="preserve"> After the thrust is no longer being applied the process is the same just without the thrust vector.</w:t>
       </w:r>
     </w:p>
     <w:p/>
@@ -548,7 +545,6 @@
               <w:jc w:val="center"/>
             </w:pPr>
             <w:r>
-              <w:lastRenderedPageBreak/>
               <w:t>Under Thrust Samples</w:t>
             </w:r>
           </w:p>
@@ -1306,7 +1302,6 @@
               <w:jc w:val="center"/>
             </w:pPr>
             <w:r>
-              <w:lastRenderedPageBreak/>
               <w:t>Under Free Fall Samples</w:t>
             </w:r>
           </w:p>
@@ -1351,10 +1346,7 @@
               <w:jc w:val="center"/>
             </w:pPr>
             <w:r>
-              <w:t>Y</w:t>
-            </w:r>
-            <w:r>
-              <w:t>(m)</w:t>
+              <w:t>Y(m)</w:t>
             </w:r>
           </w:p>
         </w:tc>
@@ -1367,10 +1359,7 @@
               <w:jc w:val="center"/>
             </w:pPr>
             <w:r>
-              <w:t>Z</w:t>
-            </w:r>
-            <w:r>
-              <w:t>(m)</w:t>
+              <w:t>Z(m)</w:t>
             </w:r>
           </w:p>
         </w:tc>
@@ -1948,7 +1937,6 @@
     </w:p>
     <w:p>
       <w:r>
-        <w:lastRenderedPageBreak/>
         <w:br w:type="page"/>
       </w:r>
     </w:p>
@@ -4209,11 +4197,11 @@
           <c:showPercent val="0"/>
           <c:showBubbleSize val="0"/>
         </c:dLbls>
-        <c:axId val="344936864"/>
-        <c:axId val="344929416"/>
+        <c:axId val="399620064"/>
+        <c:axId val="399615360"/>
       </c:scatterChart>
       <c:valAx>
-        <c:axId val="344936864"/>
+        <c:axId val="399620064"/>
         <c:scaling>
           <c:orientation val="minMax"/>
         </c:scaling>
@@ -4325,12 +4313,12 @@
             <a:endParaRPr lang="en-US"/>
           </a:p>
         </c:txPr>
-        <c:crossAx val="344929416"/>
+        <c:crossAx val="399615360"/>
         <c:crosses val="autoZero"/>
         <c:crossBetween val="midCat"/>
       </c:valAx>
       <c:valAx>
-        <c:axId val="344929416"/>
+        <c:axId val="399615360"/>
         <c:scaling>
           <c:orientation val="minMax"/>
         </c:scaling>
@@ -4442,7 +4430,7 @@
             <a:endParaRPr lang="en-US"/>
           </a:p>
         </c:txPr>
-        <c:crossAx val="344936864"/>
+        <c:crossAx val="399620064"/>
         <c:crosses val="autoZero"/>
         <c:crossBetween val="midCat"/>
       </c:valAx>

</xml_diff>